<commit_message>
Deployed 0882b9c with MkDocs version: 1.2.2
</commit_message>
<xml_diff>
--- a/assets/specs-grading-sheet.docx
+++ b/assets/specs-grading-sheet.docx
@@ -1,6 +1,6 @@
 
 <file path=word/document.xml><?xml version="1.0" encoding="utf-8"?>
-<w:document xmlns:wpc="http://schemas.microsoft.com/office/word/2010/wordprocessingCanvas" xmlns:cx="http://schemas.microsoft.com/office/drawing/2014/chartex" xmlns:cx1="http://schemas.microsoft.com/office/drawing/2015/9/8/chartex" xmlns:cx2="http://schemas.microsoft.com/office/drawing/2015/10/21/chartex" xmlns:cx3="http://schemas.microsoft.com/office/drawing/2016/5/9/chartex" xmlns:cx4="http://schemas.microsoft.com/office/drawing/2016/5/10/chartex" xmlns:cx5="http://schemas.microsoft.com/office/drawing/2016/5/11/chartex" xmlns:cx6="http://schemas.microsoft.com/office/drawing/2016/5/12/chartex" xmlns:cx7="http://schemas.microsoft.com/office/drawing/2016/5/13/chartex" xmlns:cx8="http://schemas.microsoft.com/office/drawing/2016/5/14/chartex" xmlns:mc="http://schemas.openxmlformats.org/markup-compatibility/2006" xmlns:aink="http://schemas.microsoft.com/office/drawing/2016/ink" xmlns:am3d="http://schemas.microsoft.com/office/drawing/2017/model3d" xmlns:o="urn:schemas-microsoft-com:office:office" xmlns:r="http://schemas.openxmlformats.org/officeDocument/2006/relationships" xmlns:m="http://schemas.openxmlformats.org/officeDocument/2006/math" xmlns:v="urn:schemas-microsoft-com:vml" xmlns:wp14="http://schemas.microsoft.com/office/word/2010/wordprocessingDrawing" xmlns:wp="http://schemas.openxmlformats.org/drawingml/2006/wordprocessingDrawing" xmlns:w10="urn:schemas-microsoft-com:office:word" xmlns:w="http://schemas.openxmlformats.org/wordprocessingml/2006/main" xmlns:w14="http://schemas.microsoft.com/office/word/2010/wordml" xmlns:w15="http://schemas.microsoft.com/office/word/2012/wordml" xmlns:w16cex="http://schemas.microsoft.com/office/word/2018/wordml/cex" xmlns:w16cid="http://schemas.microsoft.com/office/word/2016/wordml/cid" xmlns:w16="http://schemas.microsoft.com/office/word/2018/wordml" xmlns:w16se="http://schemas.microsoft.com/office/word/2015/wordml/symex" xmlns:wpg="http://schemas.microsoft.com/office/word/2010/wordprocessingGroup" xmlns:wpi="http://schemas.microsoft.com/office/word/2010/wordprocessingInk" xmlns:wne="http://schemas.microsoft.com/office/word/2006/wordml" xmlns:wps="http://schemas.microsoft.com/office/word/2010/wordprocessingShape" mc:Ignorable="w14 w15 w16se w16cid w16 w16cex wp14">
+<w:document xmlns:wpc="http://schemas.microsoft.com/office/word/2010/wordprocessingCanvas" xmlns:cx="http://schemas.microsoft.com/office/drawing/2014/chartex" xmlns:cx1="http://schemas.microsoft.com/office/drawing/2015/9/8/chartex" xmlns:cx2="http://schemas.microsoft.com/office/drawing/2015/10/21/chartex" xmlns:cx3="http://schemas.microsoft.com/office/drawing/2016/5/9/chartex" xmlns:cx4="http://schemas.microsoft.com/office/drawing/2016/5/10/chartex" xmlns:cx5="http://schemas.microsoft.com/office/drawing/2016/5/11/chartex" xmlns:cx6="http://schemas.microsoft.com/office/drawing/2016/5/12/chartex" xmlns:cx7="http://schemas.microsoft.com/office/drawing/2016/5/13/chartex" xmlns:cx8="http://schemas.microsoft.com/office/drawing/2016/5/14/chartex" xmlns:mc="http://schemas.openxmlformats.org/markup-compatibility/2006" xmlns:aink="http://schemas.microsoft.com/office/drawing/2016/ink" xmlns:am3d="http://schemas.microsoft.com/office/drawing/2017/model3d" xmlns:o="urn:schemas-microsoft-com:office:office" xmlns:r="http://schemas.openxmlformats.org/officeDocument/2006/relationships" xmlns:m="http://schemas.openxmlformats.org/officeDocument/2006/math" xmlns:v="urn:schemas-microsoft-com:vml" xmlns:wp14="http://schemas.microsoft.com/office/word/2010/wordprocessingDrawing" xmlns:wp="http://schemas.openxmlformats.org/drawingml/2006/wordprocessingDrawing" xmlns:w10="urn:schemas-microsoft-com:office:word" xmlns:w="http://schemas.openxmlformats.org/wordprocessingml/2006/main" xmlns:w14="http://schemas.microsoft.com/office/word/2010/wordml" xmlns:w15="http://schemas.microsoft.com/office/word/2012/wordml" xmlns:w16cex="http://schemas.microsoft.com/office/word/2018/wordml/cex" xmlns:w16cid="http://schemas.microsoft.com/office/word/2016/wordml/cid" xmlns:w16="http://schemas.microsoft.com/office/word/2018/wordml" xmlns:w16sdtdh="http://schemas.microsoft.com/office/word/2020/wordml/sdtdatahash" xmlns:w16se="http://schemas.microsoft.com/office/word/2015/wordml/symex" xmlns:wpg="http://schemas.microsoft.com/office/word/2010/wordprocessingGroup" xmlns:wpi="http://schemas.microsoft.com/office/word/2010/wordprocessingInk" xmlns:wne="http://schemas.microsoft.com/office/word/2006/wordml" xmlns:wps="http://schemas.microsoft.com/office/word/2010/wordprocessingShape" mc:Ignorable="w14 w15 w16se w16cid w16 w16cex w16sdtdh wp14">
   <w:body>
     <w:p>
       <w:pPr>
@@ -42,19 +42,21 @@
         <w:tblLook w:val="04A0" w:firstRow="1" w:lastRow="0" w:firstColumn="1" w:lastColumn="0" w:noHBand="0" w:noVBand="1"/>
       </w:tblPr>
       <w:tblGrid>
-        <w:gridCol w:w="2147"/>
-        <w:gridCol w:w="818"/>
-        <w:gridCol w:w="720"/>
+        <w:gridCol w:w="2144"/>
+        <w:gridCol w:w="1001"/>
+        <w:gridCol w:w="900"/>
+        <w:gridCol w:w="630"/>
+        <w:gridCol w:w="630"/>
         <w:gridCol w:w="810"/>
+        <w:gridCol w:w="450"/>
+        <w:gridCol w:w="360"/>
+        <w:gridCol w:w="900"/>
         <w:gridCol w:w="810"/>
-        <w:gridCol w:w="720"/>
-        <w:gridCol w:w="900"/>
-        <w:gridCol w:w="900"/>
-        <w:gridCol w:w="1260"/>
-        <w:gridCol w:w="1170"/>
-        <w:gridCol w:w="900"/>
-        <w:gridCol w:w="900"/>
-        <w:gridCol w:w="895"/>
+        <w:gridCol w:w="450"/>
+        <w:gridCol w:w="360"/>
+        <w:gridCol w:w="810"/>
+        <w:gridCol w:w="1347"/>
+        <w:gridCol w:w="1348"/>
       </w:tblGrid>
       <w:tr>
         <w:trPr>
@@ -64,7 +66,7 @@
         <w:tc>
           <w:tcPr>
             <w:cnfStyle w:val="001000000000" w:firstRow="0" w:lastRow="0" w:firstColumn="1" w:lastColumn="0" w:oddVBand="0" w:evenVBand="0" w:oddHBand="0" w:evenHBand="0" w:firstRowFirstColumn="0" w:firstRowLastColumn="0" w:lastRowFirstColumn="0" w:lastRowLastColumn="0"/>
-            <w:tcW w:w="2147" w:type="dxa"/>
+            <w:tcW w:w="2144" w:type="dxa"/>
           </w:tcPr>
           <w:p>
             <w:pPr>
@@ -76,7 +78,7 @@
         </w:tc>
         <w:tc>
           <w:tcPr>
-            <w:tcW w:w="3158" w:type="dxa"/>
+            <w:tcW w:w="3161" w:type="dxa"/>
             <w:gridSpan w:val="4"/>
           </w:tcPr>
           <w:p>
@@ -98,7 +100,7 @@
         <w:tc>
           <w:tcPr>
             <w:tcW w:w="2520" w:type="dxa"/>
-            <w:gridSpan w:val="3"/>
+            <w:gridSpan w:val="4"/>
           </w:tcPr>
           <w:p>
             <w:pPr>
@@ -119,28 +121,28 @@
         <w:tc>
           <w:tcPr>
             <w:tcW w:w="2430" w:type="dxa"/>
+            <w:gridSpan w:val="4"/>
+          </w:tcPr>
+          <w:p>
+            <w:pPr>
+              <w:jc w:val="center"/>
+              <w:cnfStyle w:val="100000000000" w:firstRow="1" w:lastRow="0" w:firstColumn="0" w:lastColumn="0" w:oddVBand="0" w:evenVBand="0" w:oddHBand="0" w:evenHBand="0" w:firstRowFirstColumn="0" w:firstRowLastColumn="0" w:lastRowFirstColumn="0" w:lastRowLastColumn="0"/>
+              <w:rPr>
+                <w:rFonts w:ascii="Courier" w:hAnsi="Courier"/>
+              </w:rPr>
+            </w:pPr>
+            <w:r>
+              <w:rPr>
+                <w:rFonts w:ascii="Courier" w:hAnsi="Courier"/>
+              </w:rPr>
+              <w:t>B</w:t>
+            </w:r>
+          </w:p>
+        </w:tc>
+        <w:tc>
+          <w:tcPr>
+            <w:tcW w:w="2695" w:type="dxa"/>
             <w:gridSpan w:val="2"/>
-          </w:tcPr>
-          <w:p>
-            <w:pPr>
-              <w:jc w:val="center"/>
-              <w:cnfStyle w:val="100000000000" w:firstRow="1" w:lastRow="0" w:firstColumn="0" w:lastColumn="0" w:oddVBand="0" w:evenVBand="0" w:oddHBand="0" w:evenHBand="0" w:firstRowFirstColumn="0" w:firstRowLastColumn="0" w:lastRowFirstColumn="0" w:lastRowLastColumn="0"/>
-              <w:rPr>
-                <w:rFonts w:ascii="Courier" w:hAnsi="Courier"/>
-              </w:rPr>
-            </w:pPr>
-            <w:r>
-              <w:rPr>
-                <w:rFonts w:ascii="Courier" w:hAnsi="Courier"/>
-              </w:rPr>
-              <w:t>B</w:t>
-            </w:r>
-          </w:p>
-        </w:tc>
-        <w:tc>
-          <w:tcPr>
-            <w:tcW w:w="2695" w:type="dxa"/>
-            <w:gridSpan w:val="3"/>
           </w:tcPr>
           <w:p>
             <w:pPr>
@@ -167,7 +169,7 @@
         <w:tc>
           <w:tcPr>
             <w:cnfStyle w:val="001000000000" w:firstRow="0" w:lastRow="0" w:firstColumn="1" w:lastColumn="0" w:oddVBand="0" w:evenVBand="0" w:oddHBand="0" w:evenHBand="0" w:firstRowFirstColumn="0" w:firstRowLastColumn="0" w:lastRowFirstColumn="0" w:lastRowLastColumn="0"/>
-            <w:tcW w:w="2147" w:type="dxa"/>
+            <w:tcW w:w="2144" w:type="dxa"/>
             <w:vAlign w:val="center"/>
           </w:tcPr>
           <w:p>
@@ -199,7 +201,7 @@
         </w:tc>
         <w:tc>
           <w:tcPr>
-            <w:tcW w:w="818" w:type="dxa"/>
+            <w:tcW w:w="1001" w:type="dxa"/>
             <w:vAlign w:val="center"/>
           </w:tcPr>
           <w:p>
@@ -222,7 +224,7 @@
         </w:tc>
         <w:tc>
           <w:tcPr>
-            <w:tcW w:w="720" w:type="dxa"/>
+            <w:tcW w:w="900" w:type="dxa"/>
             <w:vAlign w:val="center"/>
           </w:tcPr>
           <w:p>
@@ -245,7 +247,8 @@
         </w:tc>
         <w:tc>
           <w:tcPr>
-            <w:tcW w:w="810" w:type="dxa"/>
+            <w:tcW w:w="1260" w:type="dxa"/>
+            <w:gridSpan w:val="2"/>
             <w:vAlign w:val="center"/>
           </w:tcPr>
           <w:p>
@@ -268,7 +271,8 @@
         </w:tc>
         <w:tc>
           <w:tcPr>
-            <w:tcW w:w="810" w:type="dxa"/>
+            <w:tcW w:w="1260" w:type="dxa"/>
+            <w:gridSpan w:val="2"/>
             <w:vAlign w:val="center"/>
           </w:tcPr>
           <w:p>
@@ -291,8 +295,8 @@
         </w:tc>
         <w:tc>
           <w:tcPr>
-            <w:tcW w:w="2520" w:type="dxa"/>
-            <w:gridSpan w:val="3"/>
+            <w:tcW w:w="1260" w:type="dxa"/>
+            <w:gridSpan w:val="2"/>
             <w:vAlign w:val="center"/>
           </w:tcPr>
           <w:p>
@@ -304,7 +308,21 @@
                 <w:color w:val="808080" w:themeColor="background1" w:themeShade="80"/>
               </w:rPr>
             </w:pPr>
-          </w:p>
+            <w:r>
+              <w:rPr>
+                <w:rFonts w:ascii="Courier" w:hAnsi="Courier"/>
+                <w:color w:val="808080" w:themeColor="background1" w:themeShade="80"/>
+              </w:rPr>
+              <w:t>5</w:t>
+            </w:r>
+          </w:p>
+        </w:tc>
+        <w:tc>
+          <w:tcPr>
+            <w:tcW w:w="2430" w:type="dxa"/>
+            <w:gridSpan w:val="4"/>
+            <w:vAlign w:val="center"/>
+          </w:tcPr>
           <w:p>
             <w:pPr>
               <w:jc w:val="center"/>
@@ -319,48 +337,14 @@
                 <w:rFonts w:ascii="Courier" w:hAnsi="Courier"/>
                 <w:color w:val="808080" w:themeColor="background1" w:themeShade="80"/>
               </w:rPr>
-              <w:t>5</w:t>
-            </w:r>
-          </w:p>
-          <w:p>
-            <w:pPr>
-              <w:jc w:val="center"/>
-              <w:cnfStyle w:val="000000100000" w:firstRow="0" w:lastRow="0" w:firstColumn="0" w:lastColumn="0" w:oddVBand="0" w:evenVBand="0" w:oddHBand="1" w:evenHBand="0" w:firstRowFirstColumn="0" w:firstRowLastColumn="0" w:lastRowFirstColumn="0" w:lastRowLastColumn="0"/>
-              <w:rPr>
-                <w:rFonts w:ascii="Courier" w:hAnsi="Courier"/>
-                <w:color w:val="808080" w:themeColor="background1" w:themeShade="80"/>
-              </w:rPr>
-            </w:pPr>
-          </w:p>
-        </w:tc>
-        <w:tc>
-          <w:tcPr>
-            <w:tcW w:w="2430" w:type="dxa"/>
+              <w:t>6</w:t>
+            </w:r>
+          </w:p>
+        </w:tc>
+        <w:tc>
+          <w:tcPr>
+            <w:tcW w:w="2695" w:type="dxa"/>
             <w:gridSpan w:val="2"/>
-            <w:vAlign w:val="center"/>
-          </w:tcPr>
-          <w:p>
-            <w:pPr>
-              <w:jc w:val="center"/>
-              <w:cnfStyle w:val="000000100000" w:firstRow="0" w:lastRow="0" w:firstColumn="0" w:lastColumn="0" w:oddVBand="0" w:evenVBand="0" w:oddHBand="1" w:evenHBand="0" w:firstRowFirstColumn="0" w:firstRowLastColumn="0" w:lastRowFirstColumn="0" w:lastRowLastColumn="0"/>
-              <w:rPr>
-                <w:rFonts w:ascii="Courier" w:hAnsi="Courier"/>
-                <w:color w:val="808080" w:themeColor="background1" w:themeShade="80"/>
-              </w:rPr>
-            </w:pPr>
-            <w:r>
-              <w:rPr>
-                <w:rFonts w:ascii="Courier" w:hAnsi="Courier"/>
-                <w:color w:val="808080" w:themeColor="background1" w:themeShade="80"/>
-              </w:rPr>
-              <w:t>6</w:t>
-            </w:r>
-          </w:p>
-        </w:tc>
-        <w:tc>
-          <w:tcPr>
-            <w:tcW w:w="2695" w:type="dxa"/>
-            <w:gridSpan w:val="3"/>
             <w:vAlign w:val="center"/>
           </w:tcPr>
           <w:p>
@@ -389,7 +373,7 @@
         <w:tc>
           <w:tcPr>
             <w:cnfStyle w:val="001000000000" w:firstRow="0" w:lastRow="0" w:firstColumn="1" w:lastColumn="0" w:oddVBand="0" w:evenVBand="0" w:oddHBand="0" w:evenHBand="0" w:firstRowFirstColumn="0" w:firstRowLastColumn="0" w:lastRowFirstColumn="0" w:lastRowLastColumn="0"/>
-            <w:tcW w:w="2147" w:type="dxa"/>
+            <w:tcW w:w="2144" w:type="dxa"/>
             <w:vAlign w:val="center"/>
           </w:tcPr>
           <w:p>
@@ -413,7 +397,7 @@
         </w:tc>
         <w:tc>
           <w:tcPr>
-            <w:tcW w:w="818" w:type="dxa"/>
+            <w:tcW w:w="1001" w:type="dxa"/>
             <w:vAlign w:val="center"/>
           </w:tcPr>
           <w:p>
@@ -436,7 +420,7 @@
         </w:tc>
         <w:tc>
           <w:tcPr>
-            <w:tcW w:w="720" w:type="dxa"/>
+            <w:tcW w:w="900" w:type="dxa"/>
             <w:vAlign w:val="center"/>
           </w:tcPr>
           <w:p>
@@ -459,6 +443,52 @@
         </w:tc>
         <w:tc>
           <w:tcPr>
+            <w:tcW w:w="630" w:type="dxa"/>
+            <w:vAlign w:val="center"/>
+          </w:tcPr>
+          <w:p>
+            <w:pPr>
+              <w:jc w:val="center"/>
+              <w:cnfStyle w:val="000000000000" w:firstRow="0" w:lastRow="0" w:firstColumn="0" w:lastColumn="0" w:oddVBand="0" w:evenVBand="0" w:oddHBand="0" w:evenHBand="0" w:firstRowFirstColumn="0" w:firstRowLastColumn="0" w:lastRowFirstColumn="0" w:lastRowLastColumn="0"/>
+              <w:rPr>
+                <w:rFonts w:ascii="Courier" w:hAnsi="Courier"/>
+                <w:color w:val="808080" w:themeColor="background1" w:themeShade="80"/>
+              </w:rPr>
+            </w:pPr>
+            <w:r>
+              <w:rPr>
+                <w:rFonts w:ascii="Courier" w:hAnsi="Courier"/>
+                <w:color w:val="808080" w:themeColor="background1" w:themeShade="80"/>
+              </w:rPr>
+              <w:t>3</w:t>
+            </w:r>
+          </w:p>
+        </w:tc>
+        <w:tc>
+          <w:tcPr>
+            <w:tcW w:w="630" w:type="dxa"/>
+            <w:vAlign w:val="center"/>
+          </w:tcPr>
+          <w:p>
+            <w:pPr>
+              <w:jc w:val="center"/>
+              <w:cnfStyle w:val="000000000000" w:firstRow="0" w:lastRow="0" w:firstColumn="0" w:lastColumn="0" w:oddVBand="0" w:evenVBand="0" w:oddHBand="0" w:evenHBand="0" w:firstRowFirstColumn="0" w:firstRowLastColumn="0" w:lastRowFirstColumn="0" w:lastRowLastColumn="0"/>
+              <w:rPr>
+                <w:rFonts w:ascii="Courier" w:hAnsi="Courier"/>
+                <w:color w:val="808080" w:themeColor="background1" w:themeShade="80"/>
+              </w:rPr>
+            </w:pPr>
+            <w:r>
+              <w:rPr>
+                <w:rFonts w:ascii="Courier" w:hAnsi="Courier"/>
+                <w:color w:val="808080" w:themeColor="background1" w:themeShade="80"/>
+              </w:rPr>
+              <w:t>4</w:t>
+            </w:r>
+          </w:p>
+        </w:tc>
+        <w:tc>
+          <w:tcPr>
             <w:tcW w:w="810" w:type="dxa"/>
             <w:vAlign w:val="center"/>
           </w:tcPr>
@@ -476,13 +506,14 @@
                 <w:rFonts w:ascii="Courier" w:hAnsi="Courier"/>
                 <w:color w:val="808080" w:themeColor="background1" w:themeShade="80"/>
               </w:rPr>
-              <w:t>3</w:t>
+              <w:t>5</w:t>
             </w:r>
           </w:p>
         </w:tc>
         <w:tc>
           <w:tcPr>
             <w:tcW w:w="810" w:type="dxa"/>
+            <w:gridSpan w:val="2"/>
             <w:vAlign w:val="center"/>
           </w:tcPr>
           <w:p>
@@ -499,13 +530,13 @@
                 <w:rFonts w:ascii="Courier" w:hAnsi="Courier"/>
                 <w:color w:val="808080" w:themeColor="background1" w:themeShade="80"/>
               </w:rPr>
-              <w:t>4</w:t>
-            </w:r>
-          </w:p>
-        </w:tc>
-        <w:tc>
-          <w:tcPr>
-            <w:tcW w:w="720" w:type="dxa"/>
+              <w:t>6</w:t>
+            </w:r>
+          </w:p>
+        </w:tc>
+        <w:tc>
+          <w:tcPr>
+            <w:tcW w:w="900" w:type="dxa"/>
             <w:vAlign w:val="center"/>
           </w:tcPr>
           <w:p>
@@ -522,13 +553,13 @@
                 <w:rFonts w:ascii="Courier" w:hAnsi="Courier"/>
                 <w:color w:val="808080" w:themeColor="background1" w:themeShade="80"/>
               </w:rPr>
-              <w:t>5</w:t>
-            </w:r>
-          </w:p>
-        </w:tc>
-        <w:tc>
-          <w:tcPr>
-            <w:tcW w:w="900" w:type="dxa"/>
+              <w:t>7</w:t>
+            </w:r>
+          </w:p>
+        </w:tc>
+        <w:tc>
+          <w:tcPr>
+            <w:tcW w:w="810" w:type="dxa"/>
             <w:vAlign w:val="center"/>
           </w:tcPr>
           <w:p>
@@ -545,13 +576,14 @@
                 <w:rFonts w:ascii="Courier" w:hAnsi="Courier"/>
                 <w:color w:val="808080" w:themeColor="background1" w:themeShade="80"/>
               </w:rPr>
-              <w:t>6</w:t>
-            </w:r>
-          </w:p>
-        </w:tc>
-        <w:tc>
-          <w:tcPr>
-            <w:tcW w:w="900" w:type="dxa"/>
+              <w:t>8</w:t>
+            </w:r>
+          </w:p>
+        </w:tc>
+        <w:tc>
+          <w:tcPr>
+            <w:tcW w:w="810" w:type="dxa"/>
+            <w:gridSpan w:val="2"/>
             <w:vAlign w:val="center"/>
           </w:tcPr>
           <w:p>
@@ -568,13 +600,13 @@
                 <w:rFonts w:ascii="Courier" w:hAnsi="Courier"/>
                 <w:color w:val="808080" w:themeColor="background1" w:themeShade="80"/>
               </w:rPr>
-              <w:t>7</w:t>
-            </w:r>
-          </w:p>
-        </w:tc>
-        <w:tc>
-          <w:tcPr>
-            <w:tcW w:w="1260" w:type="dxa"/>
+              <w:t>9</w:t>
+            </w:r>
+          </w:p>
+        </w:tc>
+        <w:tc>
+          <w:tcPr>
+            <w:tcW w:w="810" w:type="dxa"/>
             <w:vAlign w:val="center"/>
           </w:tcPr>
           <w:p>
@@ -591,13 +623,13 @@
                 <w:rFonts w:ascii="Courier" w:hAnsi="Courier"/>
                 <w:color w:val="808080" w:themeColor="background1" w:themeShade="80"/>
               </w:rPr>
-              <w:t>8</w:t>
-            </w:r>
-          </w:p>
-        </w:tc>
-        <w:tc>
-          <w:tcPr>
-            <w:tcW w:w="1170" w:type="dxa"/>
+              <w:t>10</w:t>
+            </w:r>
+          </w:p>
+        </w:tc>
+        <w:tc>
+          <w:tcPr>
+            <w:tcW w:w="1347" w:type="dxa"/>
             <w:vAlign w:val="center"/>
           </w:tcPr>
           <w:p>
@@ -614,59 +646,13 @@
                 <w:rFonts w:ascii="Courier" w:hAnsi="Courier"/>
                 <w:color w:val="808080" w:themeColor="background1" w:themeShade="80"/>
               </w:rPr>
-              <w:t>9</w:t>
-            </w:r>
-          </w:p>
-        </w:tc>
-        <w:tc>
-          <w:tcPr>
-            <w:tcW w:w="900" w:type="dxa"/>
-            <w:vAlign w:val="center"/>
-          </w:tcPr>
-          <w:p>
-            <w:pPr>
-              <w:jc w:val="center"/>
-              <w:cnfStyle w:val="000000000000" w:firstRow="0" w:lastRow="0" w:firstColumn="0" w:lastColumn="0" w:oddVBand="0" w:evenVBand="0" w:oddHBand="0" w:evenHBand="0" w:firstRowFirstColumn="0" w:firstRowLastColumn="0" w:lastRowFirstColumn="0" w:lastRowLastColumn="0"/>
-              <w:rPr>
-                <w:rFonts w:ascii="Courier" w:hAnsi="Courier"/>
-                <w:color w:val="808080" w:themeColor="background1" w:themeShade="80"/>
-              </w:rPr>
-            </w:pPr>
-            <w:r>
-              <w:rPr>
-                <w:rFonts w:ascii="Courier" w:hAnsi="Courier"/>
-                <w:color w:val="808080" w:themeColor="background1" w:themeShade="80"/>
-              </w:rPr>
-              <w:t>10</w:t>
-            </w:r>
-          </w:p>
-        </w:tc>
-        <w:tc>
-          <w:tcPr>
-            <w:tcW w:w="900" w:type="dxa"/>
-            <w:vAlign w:val="center"/>
-          </w:tcPr>
-          <w:p>
-            <w:pPr>
-              <w:jc w:val="center"/>
-              <w:cnfStyle w:val="000000000000" w:firstRow="0" w:lastRow="0" w:firstColumn="0" w:lastColumn="0" w:oddVBand="0" w:evenVBand="0" w:oddHBand="0" w:evenHBand="0" w:firstRowFirstColumn="0" w:firstRowLastColumn="0" w:lastRowFirstColumn="0" w:lastRowLastColumn="0"/>
-              <w:rPr>
-                <w:rFonts w:ascii="Courier" w:hAnsi="Courier"/>
-                <w:color w:val="808080" w:themeColor="background1" w:themeShade="80"/>
-              </w:rPr>
-            </w:pPr>
-            <w:r>
-              <w:rPr>
-                <w:rFonts w:ascii="Courier" w:hAnsi="Courier"/>
-                <w:color w:val="808080" w:themeColor="background1" w:themeShade="80"/>
-              </w:rPr>
               <w:t>11</w:t>
             </w:r>
           </w:p>
         </w:tc>
         <w:tc>
           <w:tcPr>
-            <w:tcW w:w="895" w:type="dxa"/>
+            <w:tcW w:w="1348" w:type="dxa"/>
             <w:vAlign w:val="center"/>
           </w:tcPr>
           <w:p>
@@ -696,7 +682,7 @@
         <w:tc>
           <w:tcPr>
             <w:cnfStyle w:val="001000000000" w:firstRow="0" w:lastRow="0" w:firstColumn="1" w:lastColumn="0" w:oddVBand="0" w:evenVBand="0" w:oddHBand="0" w:evenHBand="0" w:firstRowFirstColumn="0" w:firstRowLastColumn="0" w:lastRowFirstColumn="0" w:lastRowLastColumn="0"/>
-            <w:tcW w:w="2147" w:type="dxa"/>
+            <w:tcW w:w="2144" w:type="dxa"/>
             <w:vAlign w:val="center"/>
           </w:tcPr>
           <w:p>
@@ -720,7 +706,51 @@
         </w:tc>
         <w:tc>
           <w:tcPr>
-            <w:tcW w:w="1538" w:type="dxa"/>
+            <w:tcW w:w="3161" w:type="dxa"/>
+            <w:gridSpan w:val="4"/>
+            <w:vAlign w:val="center"/>
+          </w:tcPr>
+          <w:p>
+            <w:pPr>
+              <w:jc w:val="center"/>
+              <w:cnfStyle w:val="000000100000" w:firstRow="0" w:lastRow="0" w:firstColumn="0" w:lastColumn="0" w:oddVBand="0" w:evenVBand="0" w:oddHBand="1" w:evenHBand="0" w:firstRowFirstColumn="0" w:firstRowLastColumn="0" w:lastRowFirstColumn="0" w:lastRowLastColumn="0"/>
+              <w:rPr>
+                <w:rFonts w:ascii="Courier" w:hAnsi="Courier"/>
+                <w:color w:val="808080" w:themeColor="background1" w:themeShade="80"/>
+              </w:rPr>
+            </w:pPr>
+          </w:p>
+          <w:p>
+            <w:pPr>
+              <w:jc w:val="center"/>
+              <w:cnfStyle w:val="000000100000" w:firstRow="0" w:lastRow="0" w:firstColumn="0" w:lastColumn="0" w:oddVBand="0" w:evenVBand="0" w:oddHBand="1" w:evenHBand="0" w:firstRowFirstColumn="0" w:firstRowLastColumn="0" w:lastRowFirstColumn="0" w:lastRowLastColumn="0"/>
+              <w:rPr>
+                <w:rFonts w:ascii="Courier" w:hAnsi="Courier"/>
+                <w:color w:val="808080" w:themeColor="background1" w:themeShade="80"/>
+              </w:rPr>
+            </w:pPr>
+            <w:r>
+              <w:rPr>
+                <w:rFonts w:ascii="Courier" w:hAnsi="Courier"/>
+                <w:color w:val="808080" w:themeColor="background1" w:themeShade="80"/>
+              </w:rPr>
+              <w:t>1</w:t>
+            </w:r>
+          </w:p>
+          <w:p>
+            <w:pPr>
+              <w:jc w:val="center"/>
+              <w:cnfStyle w:val="000000100000" w:firstRow="0" w:lastRow="0" w:firstColumn="0" w:lastColumn="0" w:oddVBand="0" w:evenVBand="0" w:oddHBand="1" w:evenHBand="0" w:firstRowFirstColumn="0" w:firstRowLastColumn="0" w:lastRowFirstColumn="0" w:lastRowLastColumn="0"/>
+              <w:rPr>
+                <w:rFonts w:ascii="Courier" w:hAnsi="Courier"/>
+                <w:color w:val="808080" w:themeColor="background1" w:themeShade="80"/>
+              </w:rPr>
+            </w:pPr>
+          </w:p>
+        </w:tc>
+        <w:tc>
+          <w:tcPr>
+            <w:tcW w:w="1260" w:type="dxa"/>
             <w:gridSpan w:val="2"/>
             <w:vAlign w:val="center"/>
           </w:tcPr>
@@ -738,13 +768,13 @@
                 <w:rFonts w:ascii="Courier" w:hAnsi="Courier"/>
                 <w:color w:val="808080" w:themeColor="background1" w:themeShade="80"/>
               </w:rPr>
-              <w:t>1</w:t>
-            </w:r>
-          </w:p>
-        </w:tc>
-        <w:tc>
-          <w:tcPr>
-            <w:tcW w:w="1620" w:type="dxa"/>
+              <w:t>2</w:t>
+            </w:r>
+          </w:p>
+        </w:tc>
+        <w:tc>
+          <w:tcPr>
+            <w:tcW w:w="1260" w:type="dxa"/>
             <w:gridSpan w:val="2"/>
             <w:vAlign w:val="center"/>
           </w:tcPr>
@@ -762,14 +792,14 @@
                 <w:rFonts w:ascii="Courier" w:hAnsi="Courier"/>
                 <w:color w:val="808080" w:themeColor="background1" w:themeShade="80"/>
               </w:rPr>
-              <w:t>2</w:t>
-            </w:r>
-          </w:p>
-        </w:tc>
-        <w:tc>
-          <w:tcPr>
-            <w:tcW w:w="2520" w:type="dxa"/>
-            <w:gridSpan w:val="3"/>
+              <w:t>3</w:t>
+            </w:r>
+          </w:p>
+        </w:tc>
+        <w:tc>
+          <w:tcPr>
+            <w:tcW w:w="1260" w:type="dxa"/>
+            <w:gridSpan w:val="2"/>
             <w:vAlign w:val="center"/>
           </w:tcPr>
           <w:p>
@@ -786,13 +816,13 @@
                 <w:rFonts w:ascii="Courier" w:hAnsi="Courier"/>
                 <w:color w:val="808080" w:themeColor="background1" w:themeShade="80"/>
               </w:rPr>
-              <w:t>3</w:t>
-            </w:r>
-          </w:p>
-        </w:tc>
-        <w:tc>
-          <w:tcPr>
-            <w:tcW w:w="2430" w:type="dxa"/>
+              <w:t>4</w:t>
+            </w:r>
+          </w:p>
+        </w:tc>
+        <w:tc>
+          <w:tcPr>
+            <w:tcW w:w="1170" w:type="dxa"/>
             <w:gridSpan w:val="2"/>
             <w:vAlign w:val="center"/>
           </w:tcPr>
@@ -810,14 +840,14 @@
                 <w:rFonts w:ascii="Courier" w:hAnsi="Courier"/>
                 <w:color w:val="808080" w:themeColor="background1" w:themeShade="80"/>
               </w:rPr>
-              <w:t>4</w:t>
+              <w:t>5</w:t>
             </w:r>
           </w:p>
         </w:tc>
         <w:tc>
           <w:tcPr>
             <w:tcW w:w="2695" w:type="dxa"/>
-            <w:gridSpan w:val="3"/>
+            <w:gridSpan w:val="2"/>
             <w:vAlign w:val="center"/>
           </w:tcPr>
           <w:p>
@@ -834,12 +864,19 @@
                 <w:rFonts w:ascii="Courier" w:hAnsi="Courier"/>
                 <w:color w:val="808080" w:themeColor="background1" w:themeShade="80"/>
               </w:rPr>
-              <w:t>5</w:t>
+              <w:t>6</w:t>
             </w:r>
           </w:p>
         </w:tc>
       </w:tr>
     </w:tbl>
+    <w:p>
+      <w:pPr>
+        <w:rPr>
+          <w:rFonts w:ascii="Helvetica Neue" w:hAnsi="Helvetica Neue"/>
+        </w:rPr>
+      </w:pPr>
+    </w:p>
     <w:p>
       <w:pPr>
         <w:rPr>
@@ -858,7 +895,7 @@
 </file>
 
 <file path=word/styles.xml><?xml version="1.0" encoding="utf-8"?>
-<w:styles xmlns:mc="http://schemas.openxmlformats.org/markup-compatibility/2006" xmlns:r="http://schemas.openxmlformats.org/officeDocument/2006/relationships" xmlns:w="http://schemas.openxmlformats.org/wordprocessingml/2006/main" xmlns:w14="http://schemas.microsoft.com/office/word/2010/wordml" xmlns:w15="http://schemas.microsoft.com/office/word/2012/wordml" xmlns:w16cex="http://schemas.microsoft.com/office/word/2018/wordml/cex" xmlns:w16cid="http://schemas.microsoft.com/office/word/2016/wordml/cid" xmlns:w16="http://schemas.microsoft.com/office/word/2018/wordml" xmlns:w16se="http://schemas.microsoft.com/office/word/2015/wordml/symex" mc:Ignorable="w14 w15 w16se w16cid w16 w16cex">
+<w:styles xmlns:mc="http://schemas.openxmlformats.org/markup-compatibility/2006" xmlns:r="http://schemas.openxmlformats.org/officeDocument/2006/relationships" xmlns:w="http://schemas.openxmlformats.org/wordprocessingml/2006/main" xmlns:w14="http://schemas.microsoft.com/office/word/2010/wordml" xmlns:w15="http://schemas.microsoft.com/office/word/2012/wordml" xmlns:w16cex="http://schemas.microsoft.com/office/word/2018/wordml/cex" xmlns:w16cid="http://schemas.microsoft.com/office/word/2016/wordml/cid" xmlns:w16="http://schemas.microsoft.com/office/word/2018/wordml" xmlns:w16sdtdh="http://schemas.microsoft.com/office/word/2020/wordml/sdtdatahash" xmlns:w16se="http://schemas.microsoft.com/office/word/2015/wordml/symex" mc:Ignorable="w14 w15 w16se w16cid w16 w16cex w16sdtdh">
   <w:docDefaults>
     <w:rPrDefault>
       <w:rPr>

</xml_diff>